<commit_message>
finishing our method page
</commit_message>
<xml_diff>
--- a/DOCS/Website Improvements-2.docx
+++ b/DOCS/Website Improvements-2.docx
@@ -1,6 +1,6 @@
 
 <file path=word/document.xml><?xml version="1.0" encoding="utf-8"?>
-<w:document xmlns:wpc="http://schemas.microsoft.com/office/word/2010/wordprocessingCanvas" xmlns:cx="http://schemas.microsoft.com/office/drawing/2014/chartex" xmlns:cx1="http://schemas.microsoft.com/office/drawing/2015/9/8/chartex" xmlns:cx2="http://schemas.microsoft.com/office/drawing/2015/10/21/chartex" xmlns:cx3="http://schemas.microsoft.com/office/drawing/2016/5/9/chartex" xmlns:cx4="http://schemas.microsoft.com/office/drawing/2016/5/10/chartex" xmlns:cx5="http://schemas.microsoft.com/office/drawing/2016/5/11/chartex" xmlns:cx6="http://schemas.microsoft.com/office/drawing/2016/5/12/chartex" xmlns:cx7="http://schemas.microsoft.com/office/drawing/2016/5/13/chartex" xmlns:cx8="http://schemas.microsoft.com/office/drawing/2016/5/14/chartex" xmlns:mc="http://schemas.openxmlformats.org/markup-compatibility/2006" xmlns:aink="http://schemas.microsoft.com/office/drawing/2016/ink" xmlns:am3d="http://schemas.microsoft.com/office/drawing/2017/model3d" xmlns:o="urn:schemas-microsoft-com:office:office" xmlns:oel="http://schemas.microsoft.com/office/2019/extlst" xmlns:r="http://schemas.openxmlformats.org/officeDocument/2006/relationships" xmlns:m="http://schemas.openxmlformats.org/officeDocument/2006/math" xmlns:v="urn:schemas-microsoft-com:vml" xmlns:wp14="http://schemas.microsoft.com/office/word/2010/wordprocessingDrawing" xmlns:wp="http://schemas.openxmlformats.org/drawingml/2006/wordprocessingDrawing" xmlns:w10="urn:schemas-microsoft-com:office:word" xmlns:w="http://schemas.openxmlformats.org/wordprocessingml/2006/main" xmlns:w14="http://schemas.microsoft.com/office/word/2010/wordml" xmlns:w15="http://schemas.microsoft.com/office/word/2012/wordml" xmlns:w16cex="http://schemas.microsoft.com/office/word/2018/wordml/cex" xmlns:w16cid="http://schemas.microsoft.com/office/word/2016/wordml/cid" xmlns:w16="http://schemas.microsoft.com/office/word/2018/wordml" xmlns:w16sdtdh="http://schemas.microsoft.com/office/word/2020/wordml/sdtdatahash" xmlns:w16se="http://schemas.microsoft.com/office/word/2015/wordml/symex" xmlns:wpg="http://schemas.microsoft.com/office/word/2010/wordprocessingGroup" xmlns:wpi="http://schemas.microsoft.com/office/word/2010/wordprocessingInk" xmlns:wne="http://schemas.microsoft.com/office/word/2006/wordml" xmlns:wps="http://schemas.microsoft.com/office/word/2010/wordprocessingShape" mc:Ignorable="w14 w15 w16se w16cid w16 w16cex w16sdtdh wp14">
+<w:document xmlns:wpc="http://schemas.microsoft.com/office/word/2010/wordprocessingCanvas" xmlns:cx="http://schemas.microsoft.com/office/drawing/2014/chartex" xmlns:cx1="http://schemas.microsoft.com/office/drawing/2015/9/8/chartex" xmlns:cx2="http://schemas.microsoft.com/office/drawing/2015/10/21/chartex" xmlns:cx3="http://schemas.microsoft.com/office/drawing/2016/5/9/chartex" xmlns:cx4="http://schemas.microsoft.com/office/drawing/2016/5/10/chartex" xmlns:cx5="http://schemas.microsoft.com/office/drawing/2016/5/11/chartex" xmlns:cx6="http://schemas.microsoft.com/office/drawing/2016/5/12/chartex" xmlns:cx7="http://schemas.microsoft.com/office/drawing/2016/5/13/chartex" xmlns:cx8="http://schemas.microsoft.com/office/drawing/2016/5/14/chartex" xmlns:mc="http://schemas.openxmlformats.org/markup-compatibility/2006" xmlns:aink="http://schemas.microsoft.com/office/drawing/2016/ink" xmlns:am3d="http://schemas.microsoft.com/office/drawing/2017/model3d" xmlns:o="urn:schemas-microsoft-com:office:office" xmlns:r="http://schemas.openxmlformats.org/officeDocument/2006/relationships" xmlns:m="http://schemas.openxmlformats.org/officeDocument/2006/math" xmlns:v="urn:schemas-microsoft-com:vml" xmlns:wp14="http://schemas.microsoft.com/office/word/2010/wordprocessingDrawing" xmlns:wp="http://schemas.openxmlformats.org/drawingml/2006/wordprocessingDrawing" xmlns:w10="urn:schemas-microsoft-com:office:word" xmlns:w="http://schemas.openxmlformats.org/wordprocessingml/2006/main" xmlns:w14="http://schemas.microsoft.com/office/word/2010/wordml" xmlns:w15="http://schemas.microsoft.com/office/word/2012/wordml" xmlns:w16cex="http://schemas.microsoft.com/office/word/2018/wordml/cex" xmlns:w16cid="http://schemas.microsoft.com/office/word/2016/wordml/cid" xmlns:w16="http://schemas.microsoft.com/office/word/2018/wordml" xmlns:w16sdtdh="http://schemas.microsoft.com/office/word/2020/wordml/sdtdatahash" xmlns:w16se="http://schemas.microsoft.com/office/word/2015/wordml/symex" xmlns:wpg="http://schemas.microsoft.com/office/word/2010/wordprocessingGroup" xmlns:wpi="http://schemas.microsoft.com/office/word/2010/wordprocessingInk" xmlns:wne="http://schemas.microsoft.com/office/word/2006/wordml" xmlns:wps="http://schemas.microsoft.com/office/word/2010/wordprocessingShape" mc:Ignorable="w14 w15 w16se w16cid w16 w16cex w16sdtdh wp14">
   <w:body>
     <w:p>
       <w:pPr>
@@ -899,7 +899,7 @@
           </mc:Choice>
           <mc:Fallback>
             <w:pict>
-              <v:group w14:anchorId="56C3B439" id="Group 3" o:spid="_x0000_s1026" style="position:absolute;left:0;text-align:left;margin-left:279.5pt;margin-top:3.75pt;width:204pt;height:65pt;z-index:251668480" coordsize="25908,8255" o:gfxdata="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">
+              <v:group w14:anchorId="56C3B439" id="Group 3" o:spid="_x0000_s1026" style="position:absolute;left:0;text-align:left;margin-left:279.5pt;margin-top:3.75pt;width:204pt;height:65pt;z-index:251668480" coordsize="25908,8255" o:gfxdata="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">
                 <v:shapetype id="_x0000_t88" coordsize="21600,21600" o:spt="88" adj="1800,10800" path="m,qx10800@0l10800@2qy21600@11,10800@3l10800@1qy,21600e" filled="f">
                   <v:formulas>
                     <v:f eqn="val #0"/>
@@ -1084,7 +1084,7 @@
           </mc:Choice>
           <mc:Fallback>
             <w:pict>
-              <v:shape w14:anchorId="10B691E7" id="Text Box 1" o:spid="_x0000_s1029" type="#_x0000_t202" style="position:absolute;margin-left:186.5pt;margin-top:3.7pt;width:75.5pt;height:33pt;z-index:251660288;visibility:visible;mso-wrap-style:square;mso-width-percent:0;mso-height-percent:0;mso-wrap-distance-left:9pt;mso-wrap-distance-top:0;mso-wrap-distance-right:9pt;mso-wrap-distance-bottom:0;mso-position-horizontal:absolute;mso-position-horizontal-relative:margin;mso-position-vertical:absolute;mso-position-vertical-relative:text;mso-width-percent:0;mso-height-percent:0;mso-width-relative:margin;mso-height-relative:margin;v-text-anchor:top" o:gfxdata="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" filled="f" strokeweight="1.75pt">
+              <v:shape w14:anchorId="10B691E7" id="Text Box 1" o:spid="_x0000_s1029" type="#_x0000_t202" style="position:absolute;margin-left:186.5pt;margin-top:3.7pt;width:75.5pt;height:33pt;z-index:251660288;visibility:visible;mso-wrap-style:square;mso-width-percent:0;mso-height-percent:0;mso-wrap-distance-left:9pt;mso-wrap-distance-top:0;mso-wrap-distance-right:9pt;mso-wrap-distance-bottom:0;mso-position-horizontal:absolute;mso-position-horizontal-relative:margin;mso-position-vertical:absolute;mso-position-vertical-relative:text;mso-width-percent:0;mso-height-percent:0;mso-width-relative:margin;mso-height-relative:margin;v-text-anchor:top" o:gfxdata="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" filled="f" strokeweight="1.75pt">
                 <v:textbox>
                   <w:txbxContent>
                     <w:p>
@@ -1289,25 +1289,7 @@
           <w:b/>
           <w:bCs/>
         </w:rPr>
-        <w:t xml:space="preserve">potassium, magnesium, sodium, calcium, </w:t>
-      </w:r>
-      <w:proofErr w:type="gramStart"/>
-      <w:r>
-        <w:rPr>
-          <w:rFonts w:ascii="Arial" w:hAnsi="Arial" w:cs="Arial"/>
-          <w:b/>
-          <w:bCs/>
-        </w:rPr>
-        <w:t>phosphate</w:t>
-      </w:r>
-      <w:proofErr w:type="gramEnd"/>
-      <w:r>
-        <w:rPr>
-          <w:rFonts w:ascii="Arial" w:hAnsi="Arial" w:cs="Arial"/>
-          <w:b/>
-          <w:bCs/>
-        </w:rPr>
-        <w:t xml:space="preserve"> and chloride</w:t>
+        <w:t>potassium, magnesium, sodium, calcium, phosphate and chloride</w:t>
       </w:r>
     </w:p>
     <w:p>
@@ -1342,18 +1324,8 @@
           <w:i/>
           <w:iCs/>
         </w:rPr>
-        <w:t xml:space="preserve">for the good functioning of the heart and for basic life functioning, such as maintaining electrical neutrality in cells, generating and conducting action potentials in the nerves and </w:t>
-      </w:r>
-      <w:proofErr w:type="gramStart"/>
-      <w:r>
-        <w:rPr>
-          <w:rFonts w:ascii="Arial" w:hAnsi="Arial" w:cs="Arial"/>
-          <w:i/>
-          <w:iCs/>
-        </w:rPr>
-        <w:t>muscles</w:t>
-      </w:r>
-      <w:proofErr w:type="gramEnd"/>
+        <w:t>for the good functioning of the heart and for basic life functioning, such as maintaining electrical neutrality in cells, generating and conducting action potentials in the nerves and muscles</w:t>
+      </w:r>
     </w:p>
     <w:p>
       <w:pPr>
@@ -1410,18 +1382,8 @@
           <w:i/>
           <w:iCs/>
         </w:rPr>
-        <w:t xml:space="preserve"> that helps in improving digestion and metabolism to ensure the ideal required level of absorption of glucose reducing the possibility of blood sugar spikes and crashes, which keeps the gut </w:t>
-      </w:r>
-      <w:proofErr w:type="gramStart"/>
-      <w:r>
-        <w:rPr>
-          <w:rFonts w:ascii="Arial" w:hAnsi="Arial" w:cs="Arial"/>
-          <w:i/>
-          <w:iCs/>
-        </w:rPr>
-        <w:t>happy</w:t>
-      </w:r>
-      <w:proofErr w:type="gramEnd"/>
+        <w:t xml:space="preserve"> that helps in improving digestion and metabolism to ensure the ideal required level of absorption of glucose reducing the possibility of blood sugar spikes and crashes, which keeps the gut happy</w:t>
+      </w:r>
     </w:p>
     <w:p>
       <w:pPr>
@@ -1466,18 +1428,8 @@
           <w:i/>
           <w:iCs/>
         </w:rPr>
-        <w:t xml:space="preserve">provide cells protection against free radicals, hence protection against many scourges of aging, and which may play a positive role in heart disease, cancer and other </w:t>
-      </w:r>
-      <w:proofErr w:type="gramStart"/>
-      <w:r>
-        <w:rPr>
-          <w:rFonts w:ascii="Arial" w:hAnsi="Arial" w:cs="Arial"/>
-          <w:i/>
-          <w:iCs/>
-        </w:rPr>
-        <w:t>diseases</w:t>
-      </w:r>
-      <w:proofErr w:type="gramEnd"/>
+        <w:t>provide cells protection against free radicals, hence protection against many scourges of aging, and which may play a positive role in heart disease, cancer and other diseases</w:t>
+      </w:r>
     </w:p>
     <w:p>
       <w:pPr>
@@ -1540,18 +1492,8 @@
           <w:i/>
           <w:iCs/>
         </w:rPr>
-        <w:t xml:space="preserve"> a vital role in maintaining good health and </w:t>
-      </w:r>
-      <w:proofErr w:type="gramStart"/>
-      <w:r>
-        <w:rPr>
-          <w:rFonts w:ascii="Arial" w:hAnsi="Arial" w:cs="Arial"/>
-          <w:i/>
-          <w:iCs/>
-        </w:rPr>
-        <w:t>well-being</w:t>
-      </w:r>
-      <w:proofErr w:type="gramEnd"/>
+        <w:t xml:space="preserve"> a vital role in maintaining good health and well-being</w:t>
+      </w:r>
     </w:p>
     <w:p>
       <w:pPr>
@@ -1578,7 +1520,6 @@
         </w:rPr>
         <w:t xml:space="preserve">itamin C, </w:t>
       </w:r>
-      <w:proofErr w:type="gramStart"/>
       <w:r>
         <w:rPr>
           <w:rFonts w:ascii="Arial" w:hAnsi="Arial" w:cs="Arial"/>
@@ -1593,16 +1534,7 @@
           <w:b/>
           <w:bCs/>
         </w:rPr>
-        <w:t>ron</w:t>
-      </w:r>
-      <w:proofErr w:type="gramEnd"/>
-      <w:r>
-        <w:rPr>
-          <w:rFonts w:ascii="Arial" w:hAnsi="Arial" w:cs="Arial"/>
-          <w:b/>
-          <w:bCs/>
-        </w:rPr>
-        <w:t xml:space="preserve"> and zinc</w:t>
+        <w:t>ron and zinc</w:t>
       </w:r>
     </w:p>
     <w:p>
@@ -1654,18 +1586,8 @@
           <w:i/>
           <w:iCs/>
         </w:rPr>
-        <w:t xml:space="preserve"> boost the immune </w:t>
-      </w:r>
-      <w:proofErr w:type="gramStart"/>
-      <w:r>
-        <w:rPr>
-          <w:rFonts w:ascii="Arial" w:hAnsi="Arial" w:cs="Arial"/>
-          <w:i/>
-          <w:iCs/>
-        </w:rPr>
-        <w:t>system</w:t>
-      </w:r>
-      <w:proofErr w:type="gramEnd"/>
+        <w:t xml:space="preserve"> boost the immune system</w:t>
+      </w:r>
     </w:p>
     <w:p>
       <w:pPr>
@@ -1909,7 +1831,7 @@
           </mc:Choice>
           <mc:Fallback>
             <w:pict>
-              <v:group w14:anchorId="4BDC3507" id="_x0000_s1030" style="position:absolute;left:0;text-align:left;margin-left:273pt;margin-top:6.35pt;width:204pt;height:65pt;z-index:251670528" coordsize="25908,8255" o:gfxdata="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">
+              <v:group w14:anchorId="4BDC3507" id="_x0000_s1030" style="position:absolute;left:0;text-align:left;margin-left:273pt;margin-top:6.35pt;width:204pt;height:65pt;z-index:251670528" coordsize="25908,8255" o:gfxdata="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">
                 <v:shape id="Right Brace 2" o:spid="_x0000_s1031" type="#_x0000_t88" style="position:absolute;width:4000;height:8255;visibility:visible;mso-wrap-style:square;v-text-anchor:middle" o:gfxdata="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" adj="872" strokecolor="windowText" strokeweight="1.25pt">
                   <v:stroke joinstyle="miter"/>
                 </v:shape>
@@ -2069,7 +1991,7 @@
           </mc:Choice>
           <mc:Fallback>
             <w:pict>
-              <v:shape w14:anchorId="3503177B" id="_x0000_s1033" type="#_x0000_t202" style="position:absolute;left:0;text-align:left;margin-left:0;margin-top:16.65pt;width:75.5pt;height:33pt;z-index:251658240;visibility:visible;mso-wrap-style:square;mso-width-percent:0;mso-height-percent:0;mso-wrap-distance-left:9pt;mso-wrap-distance-top:0;mso-wrap-distance-right:9pt;mso-wrap-distance-bottom:0;mso-position-horizontal:center;mso-position-horizontal-relative:margin;mso-position-vertical:absolute;mso-position-vertical-relative:text;mso-width-percent:0;mso-height-percent:0;mso-width-relative:margin;mso-height-relative:margin;v-text-anchor:top" o:gfxdata="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" filled="f" strokeweight="1.75pt">
+              <v:shape w14:anchorId="3503177B" id="_x0000_s1033" type="#_x0000_t202" style="position:absolute;left:0;text-align:left;margin-left:0;margin-top:16.65pt;width:75.5pt;height:33pt;z-index:251658240;visibility:visible;mso-wrap-style:square;mso-width-percent:0;mso-height-percent:0;mso-wrap-distance-left:9pt;mso-wrap-distance-top:0;mso-wrap-distance-right:9pt;mso-wrap-distance-bottom:0;mso-position-horizontal:center;mso-position-horizontal-relative:margin;mso-position-vertical:absolute;mso-position-vertical-relative:text;mso-width-percent:0;mso-height-percent:0;mso-width-relative:margin;mso-height-relative:margin;v-text-anchor:top" o:gfxdata="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" filled="f" strokeweight="1.75pt">
                 <v:textbox>
                   <w:txbxContent>
                     <w:p>
@@ -2352,7 +2274,7 @@
           </mc:Choice>
           <mc:Fallback>
             <w:pict>
-              <v:group w14:anchorId="229080AE" id="_x0000_s1034" style="position:absolute;left:0;text-align:left;margin-left:281.5pt;margin-top:25.35pt;width:204pt;height:65pt;z-index:251672576" coordsize="25908,8255" o:gfxdata="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">
+              <v:group w14:anchorId="229080AE" id="_x0000_s1034" style="position:absolute;left:0;text-align:left;margin-left:281.5pt;margin-top:25.35pt;width:204pt;height:65pt;z-index:251672576" coordsize="25908,8255" o:gfxdata="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">
                 <v:shape id="Right Brace 2" o:spid="_x0000_s1035" type="#_x0000_t88" style="position:absolute;width:4000;height:8255;visibility:visible;mso-wrap-style:square;v-text-anchor:middle" o:gfxdata="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" adj="872" strokecolor="windowText" strokeweight="1.25pt">
                   <v:stroke joinstyle="miter"/>
                 </v:shape>
@@ -2524,7 +2446,7 @@
           </mc:Choice>
           <mc:Fallback>
             <w:pict>
-              <v:shape w14:anchorId="52FC8AF0" id="_x0000_s1037" type="#_x0000_t202" style="position:absolute;left:0;text-align:left;margin-left:0;margin-top:2.95pt;width:75.5pt;height:33pt;z-index:251662336;visibility:visible;mso-wrap-style:square;mso-width-percent:0;mso-height-percent:0;mso-wrap-distance-left:9pt;mso-wrap-distance-top:0;mso-wrap-distance-right:9pt;mso-wrap-distance-bottom:0;mso-position-horizontal:center;mso-position-horizontal-relative:margin;mso-position-vertical:absolute;mso-position-vertical-relative:text;mso-width-percent:0;mso-height-percent:0;mso-width-relative:margin;mso-height-relative:margin;v-text-anchor:top" o:gfxdata="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" filled="f" strokeweight="1.75pt">
+              <v:shape w14:anchorId="52FC8AF0" id="_x0000_s1037" type="#_x0000_t202" style="position:absolute;left:0;text-align:left;margin-left:0;margin-top:2.95pt;width:75.5pt;height:33pt;z-index:251662336;visibility:visible;mso-wrap-style:square;mso-width-percent:0;mso-height-percent:0;mso-wrap-distance-left:9pt;mso-wrap-distance-top:0;mso-wrap-distance-right:9pt;mso-wrap-distance-bottom:0;mso-position-horizontal:center;mso-position-horizontal-relative:margin;mso-position-vertical:absolute;mso-position-vertical-relative:text;mso-width-percent:0;mso-height-percent:0;mso-width-relative:margin;mso-height-relative:margin;v-text-anchor:top" o:gfxdata="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" filled="f" strokeweight="1.75pt">
                 <v:textbox>
                   <w:txbxContent>
                     <w:p>
@@ -2907,7 +2829,7 @@
           </mc:Choice>
           <mc:Fallback>
             <w:pict>
-              <v:group w14:anchorId="57C79AA8" id="_x0000_s1038" style="position:absolute;left:0;text-align:left;margin-left:314.5pt;margin-top:4.35pt;width:204pt;height:65pt;z-index:251674624" coordsize="25908,8255" o:gfxdata="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">
+              <v:group w14:anchorId="57C79AA8" id="_x0000_s1038" style="position:absolute;left:0;text-align:left;margin-left:314.5pt;margin-top:4.35pt;width:204pt;height:65pt;z-index:251674624" coordsize="25908,8255" o:gfxdata="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">
                 <v:shape id="Right Brace 2" o:spid="_x0000_s1039" type="#_x0000_t88" style="position:absolute;width:4000;height:8255;visibility:visible;mso-wrap-style:square;v-text-anchor:middle" o:gfxdata="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" adj="872" strokecolor="windowText" strokeweight="1.25pt">
                   <v:stroke joinstyle="miter"/>
                 </v:shape>
@@ -3077,7 +2999,7 @@
           </mc:Choice>
           <mc:Fallback>
             <w:pict>
-              <v:shape w14:anchorId="529B14E8" id="_x0000_s1041" type="#_x0000_t202" style="position:absolute;left:0;text-align:left;margin-left:187.4pt;margin-top:9.75pt;width:75.5pt;height:33pt;z-index:251664384;visibility:visible;mso-wrap-style:square;mso-width-percent:0;mso-height-percent:0;mso-wrap-distance-left:9pt;mso-wrap-distance-top:0;mso-wrap-distance-right:9pt;mso-wrap-distance-bottom:0;mso-position-horizontal:absolute;mso-position-horizontal-relative:margin;mso-position-vertical:absolute;mso-position-vertical-relative:text;mso-width-percent:0;mso-height-percent:0;mso-width-relative:margin;mso-height-relative:margin;v-text-anchor:top" o:gfxdata="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" filled="f" strokeweight="1.75pt">
+              <v:shape w14:anchorId="529B14E8" id="_x0000_s1041" type="#_x0000_t202" style="position:absolute;left:0;text-align:left;margin-left:187.4pt;margin-top:9.75pt;width:75.5pt;height:33pt;z-index:251664384;visibility:visible;mso-wrap-style:square;mso-width-percent:0;mso-height-percent:0;mso-wrap-distance-left:9pt;mso-wrap-distance-top:0;mso-wrap-distance-right:9pt;mso-wrap-distance-bottom:0;mso-position-horizontal:absolute;mso-position-horizontal-relative:margin;mso-position-vertical:absolute;mso-position-vertical-relative:text;mso-width-percent:0;mso-height-percent:0;mso-width-relative:margin;mso-height-relative:margin;v-text-anchor:top" o:gfxdata="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" filled="f" strokeweight="1.75pt">
                 <v:textbox>
                   <w:txbxContent>
                     <w:p>
@@ -3207,13 +3129,8 @@
         <w:jc w:val="center"/>
       </w:pPr>
       <w:r>
-        <w:t xml:space="preserve">as a natural exfoliant, it can help remove dead skin cells and encourage cell </w:t>
-      </w:r>
-      <w:proofErr w:type="gramStart"/>
-      <w:r>
-        <w:t>turnover</w:t>
-      </w:r>
-      <w:proofErr w:type="gramEnd"/>
+        <w:t>as a natural exfoliant, it can help remove dead skin cells and encourage cell turnover</w:t>
+      </w:r>
     </w:p>
     <w:p>
       <w:pPr>
@@ -3239,13 +3156,8 @@
         <w:jc w:val="center"/>
       </w:pPr>
       <w:r>
-        <w:t xml:space="preserve">the natural glycolic acid can help hydrate and moisturize the </w:t>
-      </w:r>
-      <w:proofErr w:type="gramStart"/>
-      <w:r>
-        <w:t>skin</w:t>
-      </w:r>
-      <w:proofErr w:type="gramEnd"/>
+        <w:t>the natural glycolic acid can help hydrate and moisturize the skin</w:t>
+      </w:r>
     </w:p>
     <w:p>
       <w:pPr>
@@ -3273,13 +3185,8 @@
         <w:t>; i</w:t>
       </w:r>
       <w:r>
-        <w:t xml:space="preserve">t can help with both the overall appearance of the skin and the prevention of premature </w:t>
-      </w:r>
-      <w:proofErr w:type="gramStart"/>
-      <w:r>
-        <w:t>aging</w:t>
-      </w:r>
-      <w:proofErr w:type="gramEnd"/>
+        <w:t>t can help with both the overall appearance of the skin and the prevention of premature aging</w:t>
+      </w:r>
     </w:p>
     <w:p>
       <w:pPr>
@@ -3315,13 +3222,8 @@
         <w:t xml:space="preserve">antibacterial properties of zinc and the </w:t>
       </w:r>
       <w:r>
-        <w:t xml:space="preserve">anti-inflammatory properties help to reduce skin redness, irritation and </w:t>
-      </w:r>
-      <w:proofErr w:type="gramStart"/>
-      <w:r>
-        <w:t>inflammation</w:t>
-      </w:r>
-      <w:proofErr w:type="gramEnd"/>
+        <w:t>anti-inflammatory properties help to reduce skin redness, irritation and inflammation</w:t>
+      </w:r>
     </w:p>
     <w:p>
       <w:pPr>
@@ -4350,15 +4252,7 @@
           <w:sz w:val="28"/>
           <w:szCs w:val="28"/>
         </w:rPr>
-        <w:t>as shown below</w:t>
-      </w:r>
-      <w:r>
-        <w:rPr>
-          <w:rFonts w:ascii="Arial" w:hAnsi="Arial" w:cs="Arial"/>
-          <w:sz w:val="28"/>
-          <w:szCs w:val="28"/>
-        </w:rPr>
-        <w:t xml:space="preserve"> </w:t>
+        <w:t xml:space="preserve">as shown below </w:t>
       </w:r>
       <w:r>
         <w:rPr>
@@ -4694,7 +4588,23 @@
           <w:sz w:val="28"/>
           <w:szCs w:val="28"/>
         </w:rPr>
-        <w:t xml:space="preserve">production volume expansion, and for </w:t>
+        <w:t xml:space="preserve"> </w:t>
+      </w:r>
+      <w:r>
+        <w:rPr>
+          <w:rFonts w:ascii="Arial" w:hAnsi="Arial" w:cs="Arial"/>
+          <w:sz w:val="28"/>
+          <w:szCs w:val="28"/>
+        </w:rPr>
+        <w:tab/>
+      </w:r>
+      <w:r>
+        <w:rPr>
+          <w:rFonts w:ascii="Arial" w:hAnsi="Arial" w:cs="Arial"/>
+          <w:sz w:val="28"/>
+          <w:szCs w:val="28"/>
+        </w:rPr>
+        <w:t xml:space="preserve">, and for </w:t>
       </w:r>
       <w:r>
         <w:rPr>
@@ -4929,7 +4839,7 @@
           </mc:Choice>
           <mc:Fallback>
             <w:pict>
-              <v:shape w14:anchorId="139F50F8" id="Text Box 6" o:spid="_x0000_s1042" type="#_x0000_t202" style="position:absolute;margin-left:82.6pt;margin-top:11.65pt;width:131.5pt;height:64.85pt;z-index:251681792;visibility:visible;mso-wrap-style:square;mso-width-percent:0;mso-height-percent:0;mso-wrap-distance-left:9pt;mso-wrap-distance-top:0;mso-wrap-distance-right:9pt;mso-wrap-distance-bottom:0;mso-position-horizontal:absolute;mso-position-horizontal-relative:margin;mso-position-vertical:absolute;mso-position-vertical-relative:text;mso-width-percent:0;mso-height-percent:0;mso-width-relative:margin;mso-height-relative:margin;v-text-anchor:top" o:gfxdata="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" filled="f" stroked="f" strokeweight=".5pt">
+              <v:shape w14:anchorId="139F50F8" id="Text Box 6" o:spid="_x0000_s1042" type="#_x0000_t202" style="position:absolute;margin-left:82.6pt;margin-top:11.65pt;width:131.5pt;height:64.85pt;z-index:251681792;visibility:visible;mso-wrap-style:square;mso-width-percent:0;mso-height-percent:0;mso-wrap-distance-left:9pt;mso-wrap-distance-top:0;mso-wrap-distance-right:9pt;mso-wrap-distance-bottom:0;mso-position-horizontal:absolute;mso-position-horizontal-relative:margin;mso-position-vertical:absolute;mso-position-vertical-relative:text;mso-width-percent:0;mso-height-percent:0;mso-width-relative:margin;mso-height-relative:margin;v-text-anchor:top" o:gfxdata="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" filled="f" stroked="f" strokeweight=".5pt">
                 <v:textbox>
                   <w:txbxContent>
                     <w:p>
@@ -5151,7 +5061,7 @@
           </mc:Choice>
           <mc:Fallback>
             <w:pict>
-              <v:shape w14:anchorId="1CDBA42E" id="_x0000_s1043" type="#_x0000_t202" style="position:absolute;margin-left:199.55pt;margin-top:13.55pt;width:131.5pt;height:85.2pt;z-index:251685888;visibility:visible;mso-wrap-style:square;mso-width-percent:0;mso-height-percent:0;mso-wrap-distance-left:9pt;mso-wrap-distance-top:0;mso-wrap-distance-right:9pt;mso-wrap-distance-bottom:0;mso-position-horizontal:absolute;mso-position-horizontal-relative:margin;mso-position-vertical:absolute;mso-position-vertical-relative:text;mso-width-percent:0;mso-height-percent:0;mso-width-relative:margin;mso-height-relative:margin;v-text-anchor:top" o:gfxdata="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" filled="f" stroked="f" strokeweight=".5pt">
+              <v:shape w14:anchorId="1CDBA42E" id="_x0000_s1043" type="#_x0000_t202" style="position:absolute;margin-left:199.55pt;margin-top:13.55pt;width:131.5pt;height:85.2pt;z-index:251685888;visibility:visible;mso-wrap-style:square;mso-width-percent:0;mso-height-percent:0;mso-wrap-distance-left:9pt;mso-wrap-distance-top:0;mso-wrap-distance-right:9pt;mso-wrap-distance-bottom:0;mso-position-horizontal:absolute;mso-position-horizontal-relative:margin;mso-position-vertical:absolute;mso-position-vertical-relative:text;mso-width-percent:0;mso-height-percent:0;mso-width-relative:margin;mso-height-relative:margin;v-text-anchor:top" o:gfxdata="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" filled="f" stroked="f" strokeweight=".5pt">
                 <v:textbox>
                   <w:txbxContent>
                     <w:p>
@@ -5304,7 +5214,7 @@
               </wp:anchor>
             </w:drawing>
           </mc:Choice>
-          <mc:Fallback>
+          <mc:Fallback xmlns:oel="http://schemas.microsoft.com/office/2019/extlst">
             <w:pict>
               <v:line w14:anchorId="25B8AF78" id="Straight Connector 2" o:spid="_x0000_s1026" style="position:absolute;flip:y;z-index:251738112;visibility:visible;mso-wrap-style:square;mso-width-percent:0;mso-height-percent:0;mso-wrap-distance-left:9pt;mso-wrap-distance-top:0;mso-wrap-distance-right:9pt;mso-wrap-distance-bottom:0;mso-position-horizontal:absolute;mso-position-horizontal-relative:text;mso-position-vertical:absolute;mso-position-vertical-relative:text;mso-width-percent:0;mso-height-percent:0;mso-width-relative:margin;mso-height-relative:margin" from="314.95pt,251.7pt" to="344.2pt,270.95pt" o:gfxdata="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" strokecolor="windowText" strokeweight=".5pt">
                 <v:stroke joinstyle="miter"/>
@@ -5370,7 +5280,7 @@
               </wp:anchor>
             </w:drawing>
           </mc:Choice>
-          <mc:Fallback>
+          <mc:Fallback xmlns:oel="http://schemas.microsoft.com/office/2019/extlst">
             <w:pict>
               <v:line w14:anchorId="49E2D9D8" id="Straight Connector 2" o:spid="_x0000_s1026" style="position:absolute;flip:y;z-index:251736064;visibility:visible;mso-wrap-style:square;mso-width-percent:0;mso-height-percent:0;mso-wrap-distance-left:9pt;mso-wrap-distance-top:0;mso-wrap-distance-right:9pt;mso-wrap-distance-bottom:0;mso-position-horizontal:absolute;mso-position-horizontal-relative:text;mso-position-vertical:absolute;mso-position-vertical-relative:text;mso-width-percent:0;mso-height-percent:0;mso-width-relative:margin;mso-height-relative:margin" from="244.5pt,253.95pt" to="273.75pt,273.2pt" o:gfxdata="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" strokecolor="windowText" strokeweight=".5pt">
                 <v:stroke joinstyle="miter"/>
@@ -5436,7 +5346,7 @@
               </wp:anchor>
             </w:drawing>
           </mc:Choice>
-          <mc:Fallback>
+          <mc:Fallback xmlns:oel="http://schemas.microsoft.com/office/2019/extlst">
             <w:pict>
               <v:line w14:anchorId="2BE0B7A9" id="Straight Connector 2" o:spid="_x0000_s1026" style="position:absolute;flip:y;z-index:251734016;visibility:visible;mso-wrap-style:square;mso-width-percent:0;mso-height-percent:0;mso-wrap-distance-left:9pt;mso-wrap-distance-top:0;mso-wrap-distance-right:9pt;mso-wrap-distance-bottom:0;mso-position-horizontal:absolute;mso-position-horizontal-relative:text;mso-position-vertical:absolute;mso-position-vertical-relative:text;mso-width-percent:0;mso-height-percent:0;mso-width-relative:margin;mso-height-relative:margin" from="168.25pt,255.75pt" to="193.15pt,267.5pt" o:gfxdata="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" strokecolor="windowText" strokeweight=".5pt">
                 <v:stroke joinstyle="miter"/>
@@ -5502,7 +5412,7 @@
               </wp:anchor>
             </w:drawing>
           </mc:Choice>
-          <mc:Fallback>
+          <mc:Fallback xmlns:oel="http://schemas.microsoft.com/office/2019/extlst">
             <w:pict>
               <v:line w14:anchorId="19D6CD97" id="Straight Connector 2" o:spid="_x0000_s1026" style="position:absolute;flip:y;z-index:251723776;visibility:visible;mso-wrap-style:square;mso-width-percent:0;mso-height-percent:0;mso-wrap-distance-left:9pt;mso-wrap-distance-top:0;mso-wrap-distance-right:9pt;mso-wrap-distance-bottom:0;mso-position-horizontal:absolute;mso-position-horizontal-relative:text;mso-position-vertical:absolute;mso-position-vertical-relative:text;mso-width-percent:0;mso-height-percent:0;mso-width-relative:margin;mso-height-relative:margin" from="96.95pt,175.55pt" to="126.55pt,201.2pt" o:gfxdata="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" strokecolor="windowText" strokeweight=".5pt">
                 <v:stroke joinstyle="miter"/>
@@ -5568,7 +5478,7 @@
               </wp:anchor>
             </w:drawing>
           </mc:Choice>
-          <mc:Fallback>
+          <mc:Fallback xmlns:oel="http://schemas.microsoft.com/office/2019/extlst">
             <w:pict>
               <v:line w14:anchorId="457F7DD8" id="Straight Connector 2" o:spid="_x0000_s1026" style="position:absolute;flip:y;z-index:251725824;visibility:visible;mso-wrap-style:square;mso-width-percent:0;mso-height-percent:0;mso-wrap-distance-left:9pt;mso-wrap-distance-top:0;mso-wrap-distance-right:9pt;mso-wrap-distance-bottom:0;mso-position-horizontal:absolute;mso-position-horizontal-relative:text;mso-position-vertical:absolute;mso-position-vertical-relative:text;mso-width-percent:0;mso-height-percent:0;mso-width-relative:margin;mso-height-relative:margin" from="168.25pt,174.45pt" to="192.5pt,194.75pt" o:gfxdata="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" strokecolor="windowText" strokeweight=".5pt">
                 <v:stroke joinstyle="miter"/>
@@ -5634,7 +5544,7 @@
               </wp:anchor>
             </w:drawing>
           </mc:Choice>
-          <mc:Fallback>
+          <mc:Fallback xmlns:oel="http://schemas.microsoft.com/office/2019/extlst">
             <w:pict>
               <v:line w14:anchorId="067D48DC" id="Straight Connector 2" o:spid="_x0000_s1026" style="position:absolute;flip:y;z-index:251727872;visibility:visible;mso-wrap-style:square;mso-width-percent:0;mso-height-percent:0;mso-wrap-distance-left:9pt;mso-wrap-distance-top:0;mso-wrap-distance-right:9pt;mso-wrap-distance-bottom:0;mso-position-horizontal:absolute;mso-position-horizontal-relative:text;mso-position-vertical:absolute;mso-position-vertical-relative:text;mso-width-percent:0;mso-height-percent:0;mso-width-relative:margin;mso-height-relative:margin" from="239.9pt,173.4pt" to="272pt,194.05pt" o:gfxdata="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" strokecolor="windowText" strokeweight=".5pt">
                 <v:stroke joinstyle="miter"/>
@@ -5700,7 +5610,7 @@
               </wp:anchor>
             </w:drawing>
           </mc:Choice>
-          <mc:Fallback>
+          <mc:Fallback xmlns:oel="http://schemas.microsoft.com/office/2019/extlst">
             <w:pict>
               <v:line w14:anchorId="31E4695D" id="Straight Connector 2" o:spid="_x0000_s1026" style="position:absolute;flip:y;z-index:251729920;visibility:visible;mso-wrap-style:square;mso-width-percent:0;mso-height-percent:0;mso-wrap-distance-left:9pt;mso-wrap-distance-top:0;mso-wrap-distance-right:9pt;mso-wrap-distance-bottom:0;mso-position-horizontal:absolute;mso-position-horizontal-relative:text;mso-position-vertical:absolute;mso-position-vertical-relative:text;mso-width-percent:0;mso-height-percent:0;mso-width-relative:margin;mso-height-relative:margin" from="324.35pt,174.1pt" to="344.3pt,193pt" o:gfxdata="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" strokecolor="windowText" strokeweight=".5pt">
                 <v:stroke joinstyle="miter"/>
@@ -5766,7 +5676,7 @@
               </wp:anchor>
             </w:drawing>
           </mc:Choice>
-          <mc:Fallback>
+          <mc:Fallback xmlns:oel="http://schemas.microsoft.com/office/2019/extlst">
             <w:pict>
               <v:line w14:anchorId="7D9E90BA" id="Straight Connector 2" o:spid="_x0000_s1026" style="position:absolute;flip:y;z-index:251731968;visibility:visible;mso-wrap-style:square;mso-width-percent:0;mso-height-percent:0;mso-wrap-distance-left:9pt;mso-wrap-distance-top:0;mso-wrap-distance-right:9pt;mso-wrap-distance-bottom:0;mso-position-horizontal:absolute;mso-position-horizontal-relative:text;mso-position-vertical:absolute;mso-position-vertical-relative:text;mso-width-percent:0;mso-height-percent:0;mso-width-relative:margin;mso-height-relative:margin" from="91.25pt,257.5pt" to="125.45pt,270.35pt" o:gfxdata="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" strokecolor="windowText" strokeweight=".5pt">
                 <v:stroke joinstyle="miter"/>
@@ -5831,7 +5741,7 @@
               </wp:anchor>
             </w:drawing>
           </mc:Choice>
-          <mc:Fallback>
+          <mc:Fallback xmlns:oel="http://schemas.microsoft.com/office/2019/extlst">
             <w:pict>
               <v:line w14:anchorId="0899BF62" id="Straight Connector 3" o:spid="_x0000_s1026" style="position:absolute;flip:y;z-index:251721728;visibility:visible;mso-wrap-style:square;mso-wrap-distance-left:9pt;mso-wrap-distance-top:0;mso-wrap-distance-right:9pt;mso-wrap-distance-bottom:0;mso-position-horizontal:absolute;mso-position-horizontal-relative:text;mso-position-vertical:absolute;mso-position-vertical-relative:text" from="156.85pt,199.9pt" to="194.3pt,256.95pt" o:gfxdata="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" strokecolor="black [3200]" strokeweight=".5pt">
                 <v:stroke joinstyle="miter"/>
@@ -5896,7 +5806,7 @@
               </wp:anchor>
             </w:drawing>
           </mc:Choice>
-          <mc:Fallback>
+          <mc:Fallback xmlns:oel="http://schemas.microsoft.com/office/2019/extlst">
             <w:pict>
               <v:line w14:anchorId="68968CDC" id="Straight Connector 2" o:spid="_x0000_s1026" style="position:absolute;z-index:251720704;visibility:visible;mso-wrap-style:square;mso-wrap-distance-left:9pt;mso-wrap-distance-top:0;mso-wrap-distance-right:9pt;mso-wrap-distance-bottom:0;mso-position-horizontal:absolute;mso-position-horizontal-relative:text;mso-position-vertical:absolute;mso-position-vertical-relative:text" from="155.05pt,201pt" to="204.95pt,258.05pt" o:gfxdata="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" strokecolor="black [3200]" strokeweight=".5pt">
                 <v:stroke joinstyle="miter"/>
@@ -6127,7 +6037,7 @@
           </mc:Choice>
           <mc:Fallback>
             <w:pict>
-              <v:shape w14:anchorId="32E315D4" id="_x0000_s1044" type="#_x0000_t202" style="position:absolute;margin-left:215.3pt;margin-top:376.7pt;width:152.9pt;height:111.55pt;z-index:251708416;visibility:visible;mso-wrap-style:square;mso-width-percent:0;mso-height-percent:0;mso-wrap-distance-left:9pt;mso-wrap-distance-top:0;mso-wrap-distance-right:9pt;mso-wrap-distance-bottom:0;mso-position-horizontal:absolute;mso-position-horizontal-relative:margin;mso-position-vertical:absolute;mso-position-vertical-relative:text;mso-width-percent:0;mso-height-percent:0;mso-width-relative:margin;mso-height-relative:margin;v-text-anchor:top" o:gfxdata="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" filled="f" stroked="f" strokeweight=".5pt">
+              <v:shape w14:anchorId="32E315D4" id="_x0000_s1044" type="#_x0000_t202" style="position:absolute;margin-left:215.3pt;margin-top:376.7pt;width:152.9pt;height:111.55pt;z-index:251708416;visibility:visible;mso-wrap-style:square;mso-width-percent:0;mso-height-percent:0;mso-wrap-distance-left:9pt;mso-wrap-distance-top:0;mso-wrap-distance-right:9pt;mso-wrap-distance-bottom:0;mso-position-horizontal:absolute;mso-position-horizontal-relative:margin;mso-position-vertical:absolute;mso-position-vertical-relative:text;mso-width-percent:0;mso-height-percent:0;mso-width-relative:margin;mso-height-relative:margin;v-text-anchor:top" o:gfxdata="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" filled="f" stroked="f" strokeweight=".5pt">
                 <v:textbox>
                   <w:txbxContent>
                     <w:p>
@@ -6425,7 +6335,7 @@
           </mc:Choice>
           <mc:Fallback>
             <w:pict>
-              <v:shape w14:anchorId="46038301" id="_x0000_s1045" type="#_x0000_t202" style="position:absolute;margin-left:80.3pt;margin-top:22.45pt;width:131.5pt;height:52.75pt;z-index:251693056;visibility:visible;mso-wrap-style:square;mso-width-percent:0;mso-height-percent:0;mso-wrap-distance-left:9pt;mso-wrap-distance-top:0;mso-wrap-distance-right:9pt;mso-wrap-distance-bottom:0;mso-position-horizontal:right;mso-position-horizontal-relative:margin;mso-position-vertical:absolute;mso-position-vertical-relative:text;mso-width-percent:0;mso-height-percent:0;mso-width-relative:margin;mso-height-relative:margin;v-text-anchor:top" o:gfxdata="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" filled="f" stroked="f" strokeweight=".5pt">
+              <v:shape w14:anchorId="46038301" id="_x0000_s1045" type="#_x0000_t202" style="position:absolute;margin-left:80.3pt;margin-top:22.45pt;width:131.5pt;height:52.75pt;z-index:251693056;visibility:visible;mso-wrap-style:square;mso-width-percent:0;mso-height-percent:0;mso-wrap-distance-left:9pt;mso-wrap-distance-top:0;mso-wrap-distance-right:9pt;mso-wrap-distance-bottom:0;mso-position-horizontal:right;mso-position-horizontal-relative:margin;mso-position-vertical:absolute;mso-position-vertical-relative:text;mso-width-percent:0;mso-height-percent:0;mso-width-relative:margin;mso-height-relative:margin;v-text-anchor:top" o:gfxdata="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" filled="f" stroked="f" strokeweight=".5pt">
                 <v:textbox>
                   <w:txbxContent>
                     <w:p>
@@ -6677,7 +6587,7 @@
           </mc:Choice>
           <mc:Fallback>
             <w:pict>
-              <v:shape w14:anchorId="46A9A7CF" id="_x0000_s1046" type="#_x0000_t202" style="position:absolute;margin-left:-6.4pt;margin-top:3.5pt;width:131.5pt;height:91.6pt;z-index:251677696;visibility:visible;mso-wrap-style:square;mso-width-percent:0;mso-height-percent:0;mso-wrap-distance-left:9pt;mso-wrap-distance-top:0;mso-wrap-distance-right:9pt;mso-wrap-distance-bottom:0;mso-position-horizontal:absolute;mso-position-horizontal-relative:margin;mso-position-vertical:absolute;mso-position-vertical-relative:text;mso-width-percent:0;mso-height-percent:0;mso-width-relative:margin;mso-height-relative:margin;v-text-anchor:top" o:gfxdata="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" filled="f" stroked="f" strokeweight=".5pt">
+              <v:shape w14:anchorId="46A9A7CF" id="_x0000_s1046" type="#_x0000_t202" style="position:absolute;margin-left:-6.4pt;margin-top:3.5pt;width:131.5pt;height:91.6pt;z-index:251677696;visibility:visible;mso-wrap-style:square;mso-width-percent:0;mso-height-percent:0;mso-wrap-distance-left:9pt;mso-wrap-distance-top:0;mso-wrap-distance-right:9pt;mso-wrap-distance-bottom:0;mso-position-horizontal:absolute;mso-position-horizontal-relative:margin;mso-position-vertical:absolute;mso-position-vertical-relative:text;mso-width-percent:0;mso-height-percent:0;mso-width-relative:margin;mso-height-relative:margin;v-text-anchor:top" o:gfxdata="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" filled="f" stroked="f" strokeweight=".5pt">
                 <v:textbox>
                   <w:txbxContent>
                     <w:p>
@@ -6867,7 +6777,7 @@
               </wp:anchor>
             </w:drawing>
           </mc:Choice>
-          <mc:Fallback>
+          <mc:Fallback xmlns:oel="http://schemas.microsoft.com/office/2019/extlst">
             <w:pict>
               <v:shapetype w14:anchorId="0BBAA3EF" id="_x0000_t32" coordsize="21600,21600" o:spt="32" o:oned="t" path="m,l21600,21600e" filled="f">
                 <v:path arrowok="t" fillok="f" o:connecttype="none"/>
@@ -6939,7 +6849,7 @@
               </wp:anchor>
             </w:drawing>
           </mc:Choice>
-          <mc:Fallback>
+          <mc:Fallback xmlns:oel="http://schemas.microsoft.com/office/2019/extlst">
             <w:pict>
               <v:shape w14:anchorId="5D04E63E" id="Straight Arrow Connector 5" o:spid="_x0000_s1026" type="#_x0000_t32" style="position:absolute;margin-left:149.35pt;margin-top:32.5pt;width:31.45pt;height:107.25pt;flip:x y;z-index:251679744;visibility:visible;mso-wrap-style:square;mso-width-percent:0;mso-height-percent:0;mso-wrap-distance-left:9pt;mso-wrap-distance-top:0;mso-wrap-distance-right:9pt;mso-wrap-distance-bottom:0;mso-position-horizontal:absolute;mso-position-horizontal-relative:text;mso-position-vertical:absolute;mso-position-vertical-relative:text;mso-width-percent:0;mso-height-percent:0;mso-width-relative:margin;mso-height-relative:margin" o:gfxdata="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" strokecolor="windowText" strokeweight="1.5pt">
                 <v:stroke startarrow="oval" endarrow="block" joinstyle="miter"/>
@@ -7007,7 +6917,7 @@
               </wp:anchor>
             </w:drawing>
           </mc:Choice>
-          <mc:Fallback>
+          <mc:Fallback xmlns:oel="http://schemas.microsoft.com/office/2019/extlst">
             <w:pict>
               <v:shape w14:anchorId="1A76A3D6" id="Straight Arrow Connector 5" o:spid="_x0000_s1026" type="#_x0000_t32" style="position:absolute;margin-left:339.5pt;margin-top:80.25pt;width:18.05pt;height:52.15pt;flip:y;z-index:251691008;visibility:visible;mso-wrap-style:square;mso-width-percent:0;mso-height-percent:0;mso-wrap-distance-left:9pt;mso-wrap-distance-top:0;mso-wrap-distance-right:9pt;mso-wrap-distance-bottom:0;mso-position-horizontal:absolute;mso-position-horizontal-relative:text;mso-position-vertical:absolute;mso-position-vertical-relative:text;mso-width-percent:0;mso-height-percent:0;mso-width-relative:margin;mso-height-relative:margin" o:gfxdata="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" strokecolor="windowText" strokeweight="1.5pt">
                 <v:stroke startarrow="oval" endarrow="block" joinstyle="miter"/>
@@ -7075,7 +6985,7 @@
               </wp:anchor>
             </w:drawing>
           </mc:Choice>
-          <mc:Fallback>
+          <mc:Fallback xmlns:oel="http://schemas.microsoft.com/office/2019/extlst">
             <w:pict>
               <v:shapetype w14:anchorId="734F7DCE" id="_x0000_t32" coordsize="21600,21600" o:spt="32" o:oned="t" path="m,l21600,21600e" filled="f">
                 <v:path arrowok="t" fillok="f" o:connecttype="none"/>
@@ -7216,7 +7126,7 @@
           </mc:Choice>
           <mc:Fallback>
             <w:pict>
-              <v:shape w14:anchorId="0AEAFBC9" id="_x0000_s1047" type="#_x0000_t202" style="position:absolute;margin-left:20.65pt;margin-top:300.1pt;width:131.5pt;height:99.1pt;z-index:251719680;visibility:visible;mso-wrap-style:square;mso-width-percent:0;mso-height-percent:0;mso-wrap-distance-left:9pt;mso-wrap-distance-top:0;mso-wrap-distance-right:9pt;mso-wrap-distance-bottom:0;mso-position-horizontal:absolute;mso-position-horizontal-relative:margin;mso-position-vertical:absolute;mso-position-vertical-relative:text;mso-width-percent:0;mso-height-percent:0;mso-width-relative:margin;mso-height-relative:margin;v-text-anchor:top" o:gfxdata="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" filled="f" stroked="f" strokeweight=".5pt">
+              <v:shape w14:anchorId="0AEAFBC9" id="_x0000_s1047" type="#_x0000_t202" style="position:absolute;margin-left:20.65pt;margin-top:300.1pt;width:131.5pt;height:99.1pt;z-index:251719680;visibility:visible;mso-wrap-style:square;mso-width-percent:0;mso-height-percent:0;mso-wrap-distance-left:9pt;mso-wrap-distance-top:0;mso-wrap-distance-right:9pt;mso-wrap-distance-bottom:0;mso-position-horizontal:absolute;mso-position-horizontal-relative:margin;mso-position-vertical:absolute;mso-position-vertical-relative:text;mso-width-percent:0;mso-height-percent:0;mso-width-relative:margin;mso-height-relative:margin;v-text-anchor:top" o:gfxdata="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" filled="f" stroked="f" strokeweight=".5pt">
                 <v:textbox>
                   <w:txbxContent>
                     <w:p>
@@ -7351,7 +7261,7 @@
               </wp:anchor>
             </w:drawing>
           </mc:Choice>
-          <mc:Fallback>
+          <mc:Fallback xmlns:oel="http://schemas.microsoft.com/office/2019/extlst">
             <w:pict>
               <v:shape w14:anchorId="56958CFB" id="Straight Arrow Connector 5" o:spid="_x0000_s1026" type="#_x0000_t32" style="position:absolute;margin-left:98pt;margin-top:246.05pt;width:13.4pt;height:55.45pt;flip:x;z-index:251717632;visibility:visible;mso-wrap-style:square;mso-width-percent:0;mso-height-percent:0;mso-wrap-distance-left:9pt;mso-wrap-distance-top:0;mso-wrap-distance-right:9pt;mso-wrap-distance-bottom:0;mso-position-horizontal:absolute;mso-position-horizontal-relative:text;mso-position-vertical:absolute;mso-position-vertical-relative:text;mso-width-percent:0;mso-height-percent:0;mso-width-relative:margin;mso-height-relative:margin" o:gfxdata="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" strokecolor="windowText" strokeweight="1.5pt">
                 <v:stroke startarrow="oval" endarrow="block" joinstyle="miter"/>
@@ -7428,7 +7338,7 @@
               </wp:anchor>
             </w:drawing>
           </mc:Choice>
-          <mc:Fallback>
+          <mc:Fallback xmlns:oel="http://schemas.microsoft.com/office/2019/extlst">
             <w:pict>
               <v:shape w14:anchorId="1944A469" id="Straight Arrow Connector 19" o:spid="_x0000_s1026" type="#_x0000_t32" style="position:absolute;margin-left:285.15pt;margin-top:199.25pt;width:8.95pt;height:22.65pt;z-index:251715584;visibility:visible;mso-wrap-style:square;mso-width-percent:0;mso-height-percent:0;mso-wrap-distance-left:9pt;mso-wrap-distance-top:0;mso-wrap-distance-right:9pt;mso-wrap-distance-bottom:0;mso-position-horizontal:absolute;mso-position-horizontal-relative:text;mso-position-vertical:absolute;mso-position-vertical-relative:text;mso-width-percent:0;mso-height-percent:0;mso-width-relative:margin;mso-height-relative:margin" o:gfxdata="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" strokecolor="black [3213]" strokeweight="1pt">
                 <v:stroke endarrow="block" joinstyle="miter"/>
@@ -7498,7 +7408,7 @@
               </wp:anchor>
             </w:drawing>
           </mc:Choice>
-          <mc:Fallback>
+          <mc:Fallback xmlns:oel="http://schemas.microsoft.com/office/2019/extlst">
             <w:pict>
               <v:line w14:anchorId="2967A14A" id="Straight Connector 18" o:spid="_x0000_s1026" style="position:absolute;flip:y;z-index:251714560;visibility:visible;mso-wrap-style:square;mso-wrap-distance-left:9pt;mso-wrap-distance-top:0;mso-wrap-distance-right:9pt;mso-wrap-distance-bottom:0;mso-position-horizontal:absolute;mso-position-horizontal-relative:text;mso-position-vertical:absolute;mso-position-vertical-relative:text" from="194.25pt,199.95pt" to="220.25pt,208.85pt" o:gfxdata="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" strokecolor="black [3213]" strokeweight="1pt">
                 <v:stroke joinstyle="miter"/>
@@ -7568,7 +7478,7 @@
               </wp:anchor>
             </w:drawing>
           </mc:Choice>
-          <mc:Fallback>
+          <mc:Fallback xmlns:oel="http://schemas.microsoft.com/office/2019/extlst">
             <w:pict>
               <v:line w14:anchorId="1A29F105" id="Straight Connector 17" o:spid="_x0000_s1026" style="position:absolute;flip:y;z-index:251713536;visibility:visible;mso-wrap-style:square;mso-wrap-distance-left:9pt;mso-wrap-distance-top:0;mso-wrap-distance-right:9pt;mso-wrap-distance-bottom:0;mso-position-horizontal:absolute;mso-position-horizontal-relative:text;mso-position-vertical:absolute;mso-position-vertical-relative:text" from="219.55pt,199.2pt" to="286.55pt,199.9pt" o:gfxdata="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" strokecolor="black [3213]" strokeweight="1pt">
                 <v:stroke joinstyle="miter"/>
@@ -7705,7 +7615,7 @@
           </mc:Choice>
           <mc:Fallback>
             <w:pict>
-              <v:shape w14:anchorId="65C03E10" id="_x0000_s1048" type="#_x0000_t202" style="position:absolute;margin-left:147.75pt;margin-top:300.7pt;width:131.5pt;height:83.75pt;z-index:251712512;visibility:visible;mso-wrap-style:square;mso-width-percent:0;mso-height-percent:0;mso-wrap-distance-left:9pt;mso-wrap-distance-top:0;mso-wrap-distance-right:9pt;mso-wrap-distance-bottom:0;mso-position-horizontal:absolute;mso-position-horizontal-relative:margin;mso-position-vertical:absolute;mso-position-vertical-relative:text;mso-width-percent:0;mso-height-percent:0;mso-width-relative:margin;mso-height-relative:margin;v-text-anchor:top" o:gfxdata="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" filled="f" stroked="f" strokeweight=".5pt">
+              <v:shape w14:anchorId="65C03E10" id="_x0000_s1048" type="#_x0000_t202" style="position:absolute;margin-left:147.75pt;margin-top:300.7pt;width:131.5pt;height:83.75pt;z-index:251712512;visibility:visible;mso-wrap-style:square;mso-width-percent:0;mso-height-percent:0;mso-wrap-distance-left:9pt;mso-wrap-distance-top:0;mso-wrap-distance-right:9pt;mso-wrap-distance-bottom:0;mso-position-horizontal:absolute;mso-position-horizontal-relative:margin;mso-position-vertical:absolute;mso-position-vertical-relative:text;mso-width-percent:0;mso-height-percent:0;mso-width-relative:margin;mso-height-relative:margin;v-text-anchor:top" o:gfxdata="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" filled="f" stroked="f" strokeweight=".5pt">
                 <v:textbox>
                   <w:txbxContent>
                     <w:p>
@@ -7840,7 +7750,7 @@
               </wp:anchor>
             </w:drawing>
           </mc:Choice>
-          <mc:Fallback>
+          <mc:Fallback xmlns:oel="http://schemas.microsoft.com/office/2019/extlst">
             <w:pict>
               <v:shape w14:anchorId="354B7E65" id="Straight Arrow Connector 5" o:spid="_x0000_s1026" type="#_x0000_t32" style="position:absolute;margin-left:241.65pt;margin-top:246.8pt;width:13.4pt;height:55.45pt;flip:x;z-index:251710464;visibility:visible;mso-wrap-style:square;mso-width-percent:0;mso-height-percent:0;mso-wrap-distance-left:9pt;mso-wrap-distance-top:0;mso-wrap-distance-right:9pt;mso-wrap-distance-bottom:0;mso-position-horizontal:absolute;mso-position-horizontal-relative:text;mso-position-vertical:absolute;mso-position-vertical-relative:text;mso-width-percent:0;mso-height-percent:0;mso-width-relative:margin;mso-height-relative:margin" o:gfxdata="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" strokecolor="windowText" strokeweight="1.5pt">
                 <v:stroke startarrow="oval" endarrow="block" joinstyle="miter"/>
@@ -7908,7 +7818,7 @@
               </wp:anchor>
             </w:drawing>
           </mc:Choice>
-          <mc:Fallback>
+          <mc:Fallback xmlns:oel="http://schemas.microsoft.com/office/2019/extlst">
             <w:pict>
               <v:shape w14:anchorId="15F74E3D" id="Straight Arrow Connector 5" o:spid="_x0000_s1026" type="#_x0000_t32" style="position:absolute;margin-left:284.45pt;margin-top:230.75pt;width:9pt;height:153.85pt;flip:x;z-index:251706368;visibility:visible;mso-wrap-style:square;mso-width-percent:0;mso-height-percent:0;mso-wrap-distance-left:9pt;mso-wrap-distance-top:0;mso-wrap-distance-right:9pt;mso-wrap-distance-bottom:0;mso-position-horizontal:absolute;mso-position-horizontal-relative:text;mso-position-vertical:absolute;mso-position-vertical-relative:text;mso-width-percent:0;mso-height-percent:0;mso-width-relative:margin;mso-height-relative:margin" o:gfxdata="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" strokecolor="windowText" strokeweight="1.5pt">
                 <v:stroke startarrow="oval" endarrow="block" joinstyle="miter"/>
@@ -7986,7 +7896,7 @@
               </wp:anchor>
             </w:drawing>
           </mc:Choice>
-          <mc:Fallback>
+          <mc:Fallback xmlns:oel="http://schemas.microsoft.com/office/2019/extlst">
             <w:pict>
               <v:oval w14:anchorId="087246D4" id="Oval 12" o:spid="_x0000_s1026" style="position:absolute;margin-left:4in;margin-top:220.95pt;width:12.5pt;height:15.7pt;z-index:251705344;visibility:visible;mso-wrap-style:square;mso-width-percent:0;mso-height-percent:0;mso-wrap-distance-left:9pt;mso-wrap-distance-top:0;mso-wrap-distance-right:9pt;mso-wrap-distance-bottom:0;mso-position-horizontal:absolute;mso-position-horizontal-relative:text;mso-position-vertical:absolute;mso-position-vertical-relative:text;mso-width-percent:0;mso-height-percent:0;mso-width-relative:margin;mso-height-relative:margin;v-text-anchor:middle" o:gfxdata="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" fillcolor="#4472c4 [3204]" strokecolor="#09101d [484]" strokeweight="1pt">
                 <v:stroke joinstyle="miter"/>
@@ -8054,7 +7964,7 @@
               </wp:anchor>
             </w:drawing>
           </mc:Choice>
-          <mc:Fallback>
+          <mc:Fallback xmlns:oel="http://schemas.microsoft.com/office/2019/extlst">
             <w:pict>
               <v:shape w14:anchorId="550DB1AC" id="Straight Arrow Connector 5" o:spid="_x0000_s1026" type="#_x0000_t32" style="position:absolute;margin-left:335.7pt;margin-top:245pt;width:11.85pt;height:43.35pt;z-index:251695104;visibility:visible;mso-wrap-style:square;mso-width-percent:0;mso-height-percent:0;mso-wrap-distance-left:9pt;mso-wrap-distance-top:0;mso-wrap-distance-right:9pt;mso-wrap-distance-bottom:0;mso-position-horizontal:absolute;mso-position-horizontal-relative:text;mso-position-vertical:absolute;mso-position-vertical-relative:text;mso-width-percent:0;mso-height-percent:0;mso-width-relative:margin;mso-height-relative:margin" o:gfxdata="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" strokecolor="windowText" strokeweight="1.5pt">
                 <v:stroke startarrow="oval" endarrow="block" joinstyle="miter"/>
@@ -8191,7 +8101,7 @@
           </mc:Choice>
           <mc:Fallback>
             <w:pict>
-              <v:shape w14:anchorId="0E0E919B" id="_x0000_s1049" type="#_x0000_t202" style="position:absolute;margin-left:290.5pt;margin-top:291.1pt;width:131.5pt;height:83.75pt;z-index:251697152;visibility:visible;mso-wrap-style:square;mso-width-percent:0;mso-height-percent:0;mso-wrap-distance-left:9pt;mso-wrap-distance-top:0;mso-wrap-distance-right:9pt;mso-wrap-distance-bottom:0;mso-position-horizontal:absolute;mso-position-horizontal-relative:margin;mso-position-vertical:absolute;mso-position-vertical-relative:text;mso-width-percent:0;mso-height-percent:0;mso-width-relative:margin;mso-height-relative:margin;v-text-anchor:top" o:gfxdata="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" filled="f" stroked="f" strokeweight=".5pt">
+              <v:shape w14:anchorId="0E0E919B" id="_x0000_s1049" type="#_x0000_t202" style="position:absolute;margin-left:290.5pt;margin-top:291.1pt;width:131.5pt;height:83.75pt;z-index:251697152;visibility:visible;mso-wrap-style:square;mso-width-percent:0;mso-height-percent:0;mso-wrap-distance-left:9pt;mso-wrap-distance-top:0;mso-wrap-distance-right:9pt;mso-wrap-distance-bottom:0;mso-position-horizontal:absolute;mso-position-horizontal-relative:margin;mso-position-vertical:absolute;mso-position-vertical-relative:text;mso-width-percent:0;mso-height-percent:0;mso-width-relative:margin;mso-height-relative:margin;v-text-anchor:top" o:gfxdata="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" filled="f" stroked="f" strokeweight=".5pt">
                 <v:textbox>
                   <w:txbxContent>
                     <w:p>
@@ -8326,7 +8236,7 @@
               </wp:anchor>
             </w:drawing>
           </mc:Choice>
-          <mc:Fallback>
+          <mc:Fallback xmlns:oel="http://schemas.microsoft.com/office/2019/extlst">
             <w:pict>
               <v:shape w14:anchorId="35764AF4" id="Straight Arrow Connector 5" o:spid="_x0000_s1026" type="#_x0000_t32" style="position:absolute;margin-left:398.3pt;margin-top:197.25pt;width:48.35pt;height:86.8pt;z-index:251700224;visibility:visible;mso-wrap-style:square;mso-width-percent:0;mso-height-percent:0;mso-wrap-distance-left:9pt;mso-wrap-distance-top:0;mso-wrap-distance-right:9pt;mso-wrap-distance-bottom:0;mso-position-horizontal:absolute;mso-position-horizontal-relative:text;mso-position-vertical:absolute;mso-position-vertical-relative:text;mso-width-percent:0;mso-height-percent:0;mso-width-relative:margin;mso-height-relative:margin" o:gfxdata="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" strokecolor="windowText" strokeweight="1.5pt">
                 <v:stroke startarrow="oval" endarrow="block" joinstyle="miter"/>
@@ -8463,7 +8373,7 @@
           </mc:Choice>
           <mc:Fallback>
             <w:pict>
-              <v:shape w14:anchorId="15699B06" id="_x0000_s1050" type="#_x0000_t202" style="position:absolute;margin-left:400.95pt;margin-top:283.35pt;width:119.75pt;height:85.9pt;z-index:251702272;visibility:visible;mso-wrap-style:square;mso-width-percent:0;mso-height-percent:0;mso-wrap-distance-left:9pt;mso-wrap-distance-top:0;mso-wrap-distance-right:9pt;mso-wrap-distance-bottom:0;mso-position-horizontal:absolute;mso-position-horizontal-relative:margin;mso-position-vertical:absolute;mso-position-vertical-relative:text;mso-width-percent:0;mso-height-percent:0;mso-width-relative:margin;mso-height-relative:margin;v-text-anchor:top" o:gfxdata="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" filled="f" stroked="f" strokeweight=".5pt">
+              <v:shape w14:anchorId="15699B06" id="_x0000_s1050" type="#_x0000_t202" style="position:absolute;margin-left:400.95pt;margin-top:283.35pt;width:119.75pt;height:85.9pt;z-index:251702272;visibility:visible;mso-wrap-style:square;mso-width-percent:0;mso-height-percent:0;mso-wrap-distance-left:9pt;mso-wrap-distance-top:0;mso-wrap-distance-right:9pt;mso-wrap-distance-bottom:0;mso-position-horizontal:absolute;mso-position-horizontal-relative:margin;mso-position-vertical:absolute;mso-position-vertical-relative:text;mso-width-percent:0;mso-height-percent:0;mso-width-relative:margin;mso-height-relative:margin;v-text-anchor:top" o:gfxdata="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" filled="f" stroked="f" strokeweight=".5pt">
                 <v:textbox>
                   <w:txbxContent>
                     <w:p>
@@ -8666,7 +8576,7 @@
           </mc:Choice>
           <mc:Fallback>
             <w:pict>
-              <v:oval w14:anchorId="287D0300" id="Oval 9" o:spid="_x0000_s1051" style="position:absolute;margin-left:363.55pt;margin-top:168.95pt;width:45.25pt;height:49.2pt;z-index:251698176;visibility:visible;mso-wrap-style:square;mso-height-percent:0;mso-wrap-distance-left:9pt;mso-wrap-distance-top:0;mso-wrap-distance-right:9pt;mso-wrap-distance-bottom:0;mso-position-horizontal:absolute;mso-position-horizontal-relative:text;mso-position-vertical:absolute;mso-position-vertical-relative:text;mso-height-percent:0;mso-height-relative:margin;v-text-anchor:middle" o:gfxdata="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" fillcolor="#4472c4 [3204]" strokecolor="#09101d [484]" strokeweight="1pt">
+              <v:oval w14:anchorId="287D0300" id="Oval 9" o:spid="_x0000_s1051" style="position:absolute;margin-left:363.55pt;margin-top:168.95pt;width:45.25pt;height:49.2pt;z-index:251698176;visibility:visible;mso-wrap-style:square;mso-height-percent:0;mso-wrap-distance-left:9pt;mso-wrap-distance-top:0;mso-wrap-distance-right:9pt;mso-wrap-distance-bottom:0;mso-position-horizontal:absolute;mso-position-horizontal-relative:text;mso-position-vertical:absolute;mso-position-vertical-relative:text;mso-height-percent:0;mso-height-relative:margin;v-text-anchor:middle" o:gfxdata="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" fillcolor="#4472c4 [3204]" strokecolor="#09101d [484]" strokeweight="1pt">
                 <v:stroke joinstyle="miter"/>
                 <v:textbox inset="0,0,0,0">
                   <w:txbxContent>
@@ -8793,7 +8703,7 @@
           </mc:Choice>
           <mc:Fallback>
             <w:pict>
-              <v:shape w14:anchorId="66975D85" id="Text Box 7" o:spid="_x0000_s1052" type="#_x0000_t202" style="position:absolute;margin-left:187.1pt;margin-top:96.9pt;width:65.95pt;height:50.95pt;z-index:251688960;visibility:visible;mso-wrap-style:square;mso-height-percent:0;mso-wrap-distance-left:9pt;mso-wrap-distance-top:0;mso-wrap-distance-right:9pt;mso-wrap-distance-bottom:0;mso-position-horizontal:absolute;mso-position-horizontal-relative:text;mso-position-vertical:absolute;mso-position-vertical-relative:text;mso-height-percent:0;mso-height-relative:margin;v-text-anchor:top" o:gfxdata="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" filled="f" stroked="f" strokeweight=".5pt">
+              <v:shape w14:anchorId="66975D85" id="Text Box 7" o:spid="_x0000_s1052" type="#_x0000_t202" style="position:absolute;margin-left:187.1pt;margin-top:96.9pt;width:65.95pt;height:50.95pt;z-index:251688960;visibility:visible;mso-wrap-style:square;mso-height-percent:0;mso-wrap-distance-left:9pt;mso-wrap-distance-top:0;mso-wrap-distance-right:9pt;mso-wrap-distance-bottom:0;mso-position-horizontal:absolute;mso-position-horizontal-relative:text;mso-position-vertical:absolute;mso-position-vertical-relative:text;mso-height-percent:0;mso-height-relative:margin;v-text-anchor:top" o:gfxdata="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" filled="f" stroked="f" strokeweight=".5pt">
                 <v:textbox>
                   <w:txbxContent>
                     <w:p/>
@@ -8907,7 +8817,7 @@
           </mc:Choice>
           <mc:Fallback>
             <w:pict>
-              <v:shape w14:anchorId="11707C0D" id="Text Box 4" o:spid="_x0000_s1053" type="#_x0000_t202" style="position:absolute;margin-left:0;margin-top:112.4pt;width:368pt;height:168pt;z-index:251675648;visibility:visible;mso-wrap-style:square;mso-width-percent:0;mso-wrap-distance-left:9pt;mso-wrap-distance-top:0;mso-wrap-distance-right:9pt;mso-wrap-distance-bottom:0;mso-position-horizontal:center;mso-position-horizontal-relative:margin;mso-position-vertical:absolute;mso-position-vertical-relative:text;mso-width-percent:0;mso-width-relative:margin;v-text-anchor:top" o:gfxdata="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" fillcolor="white [3201]" strokeweight=".5pt">
+              <v:shape w14:anchorId="11707C0D" id="Text Box 4" o:spid="_x0000_s1053" type="#_x0000_t202" style="position:absolute;margin-left:0;margin-top:112.4pt;width:368pt;height:168pt;z-index:251675648;visibility:visible;mso-wrap-style:square;mso-width-percent:0;mso-wrap-distance-left:9pt;mso-wrap-distance-top:0;mso-wrap-distance-right:9pt;mso-wrap-distance-bottom:0;mso-position-horizontal:center;mso-position-horizontal-relative:margin;mso-position-vertical:absolute;mso-position-vertical-relative:text;mso-width-percent:0;mso-width-relative:margin;v-text-anchor:top" o:gfxdata="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" fillcolor="white [3201]" strokeweight=".5pt">
                 <v:textbox>
                   <w:txbxContent>
                     <w:p>
@@ -8969,7 +8879,7 @@
 </file>
 
 <file path=word/endnotes.xml><?xml version="1.0" encoding="utf-8"?>
-<w:endnotes xmlns:wpc="http://schemas.microsoft.com/office/word/2010/wordprocessingCanvas" xmlns:cx="http://schemas.microsoft.com/office/drawing/2014/chartex" xmlns:cx1="http://schemas.microsoft.com/office/drawing/2015/9/8/chartex" xmlns:cx2="http://schemas.microsoft.com/office/drawing/2015/10/21/chartex" xmlns:cx3="http://schemas.microsoft.com/office/drawing/2016/5/9/chartex" xmlns:cx4="http://schemas.microsoft.com/office/drawing/2016/5/10/chartex" xmlns:cx5="http://schemas.microsoft.com/office/drawing/2016/5/11/chartex" xmlns:cx6="http://schemas.microsoft.com/office/drawing/2016/5/12/chartex" xmlns:cx7="http://schemas.microsoft.com/office/drawing/2016/5/13/chartex" xmlns:cx8="http://schemas.microsoft.com/office/drawing/2016/5/14/chartex" xmlns:mc="http://schemas.openxmlformats.org/markup-compatibility/2006" xmlns:aink="http://schemas.microsoft.com/office/drawing/2016/ink" xmlns:am3d="http://schemas.microsoft.com/office/drawing/2017/model3d" xmlns:o="urn:schemas-microsoft-com:office:office" xmlns:oel="http://schemas.microsoft.com/office/2019/extlst" xmlns:r="http://schemas.openxmlformats.org/officeDocument/2006/relationships" xmlns:m="http://schemas.openxmlformats.org/officeDocument/2006/math" xmlns:v="urn:schemas-microsoft-com:vml" xmlns:wp14="http://schemas.microsoft.com/office/word/2010/wordprocessingDrawing" xmlns:wp="http://schemas.openxmlformats.org/drawingml/2006/wordprocessingDrawing" xmlns:w10="urn:schemas-microsoft-com:office:word" xmlns:w="http://schemas.openxmlformats.org/wordprocessingml/2006/main" xmlns:w14="http://schemas.microsoft.com/office/word/2010/wordml" xmlns:w15="http://schemas.microsoft.com/office/word/2012/wordml" xmlns:w16cex="http://schemas.microsoft.com/office/word/2018/wordml/cex" xmlns:w16cid="http://schemas.microsoft.com/office/word/2016/wordml/cid" xmlns:w16="http://schemas.microsoft.com/office/word/2018/wordml" xmlns:w16sdtdh="http://schemas.microsoft.com/office/word/2020/wordml/sdtdatahash" xmlns:w16se="http://schemas.microsoft.com/office/word/2015/wordml/symex" xmlns:wpg="http://schemas.microsoft.com/office/word/2010/wordprocessingGroup" xmlns:wpi="http://schemas.microsoft.com/office/word/2010/wordprocessingInk" xmlns:wne="http://schemas.microsoft.com/office/word/2006/wordml" xmlns:wps="http://schemas.microsoft.com/office/word/2010/wordprocessingShape" mc:Ignorable="w14 w15 w16se w16cid w16 w16cex w16sdtdh wp14">
+<w:endnotes xmlns:wpc="http://schemas.microsoft.com/office/word/2010/wordprocessingCanvas" xmlns:cx="http://schemas.microsoft.com/office/drawing/2014/chartex" xmlns:cx1="http://schemas.microsoft.com/office/drawing/2015/9/8/chartex" xmlns:cx2="http://schemas.microsoft.com/office/drawing/2015/10/21/chartex" xmlns:cx3="http://schemas.microsoft.com/office/drawing/2016/5/9/chartex" xmlns:cx4="http://schemas.microsoft.com/office/drawing/2016/5/10/chartex" xmlns:cx5="http://schemas.microsoft.com/office/drawing/2016/5/11/chartex" xmlns:cx6="http://schemas.microsoft.com/office/drawing/2016/5/12/chartex" xmlns:cx7="http://schemas.microsoft.com/office/drawing/2016/5/13/chartex" xmlns:cx8="http://schemas.microsoft.com/office/drawing/2016/5/14/chartex" xmlns:mc="http://schemas.openxmlformats.org/markup-compatibility/2006" xmlns:aink="http://schemas.microsoft.com/office/drawing/2016/ink" xmlns:am3d="http://schemas.microsoft.com/office/drawing/2017/model3d" xmlns:o="urn:schemas-microsoft-com:office:office" xmlns:r="http://schemas.openxmlformats.org/officeDocument/2006/relationships" xmlns:m="http://schemas.openxmlformats.org/officeDocument/2006/math" xmlns:v="urn:schemas-microsoft-com:vml" xmlns:wp14="http://schemas.microsoft.com/office/word/2010/wordprocessingDrawing" xmlns:wp="http://schemas.openxmlformats.org/drawingml/2006/wordprocessingDrawing" xmlns:w10="urn:schemas-microsoft-com:office:word" xmlns:w="http://schemas.openxmlformats.org/wordprocessingml/2006/main" xmlns:w14="http://schemas.microsoft.com/office/word/2010/wordml" xmlns:w15="http://schemas.microsoft.com/office/word/2012/wordml" xmlns:w16cex="http://schemas.microsoft.com/office/word/2018/wordml/cex" xmlns:w16cid="http://schemas.microsoft.com/office/word/2016/wordml/cid" xmlns:w16="http://schemas.microsoft.com/office/word/2018/wordml" xmlns:w16sdtdh="http://schemas.microsoft.com/office/word/2020/wordml/sdtdatahash" xmlns:w16se="http://schemas.microsoft.com/office/word/2015/wordml/symex" xmlns:wpg="http://schemas.microsoft.com/office/word/2010/wordprocessingGroup" xmlns:wpi="http://schemas.microsoft.com/office/word/2010/wordprocessingInk" xmlns:wne="http://schemas.microsoft.com/office/word/2006/wordml" xmlns:wps="http://schemas.microsoft.com/office/word/2010/wordprocessingShape" mc:Ignorable="w14 w15 w16se w16cid w16 w16cex w16sdtdh wp14">
   <w:endnote w:type="separator" w:id="-1">
     <w:p>
       <w:pPr>
@@ -8994,7 +8904,7 @@
 </file>
 
 <file path=word/footnotes.xml><?xml version="1.0" encoding="utf-8"?>
-<w:footnotes xmlns:wpc="http://schemas.microsoft.com/office/word/2010/wordprocessingCanvas" xmlns:cx="http://schemas.microsoft.com/office/drawing/2014/chartex" xmlns:cx1="http://schemas.microsoft.com/office/drawing/2015/9/8/chartex" xmlns:cx2="http://schemas.microsoft.com/office/drawing/2015/10/21/chartex" xmlns:cx3="http://schemas.microsoft.com/office/drawing/2016/5/9/chartex" xmlns:cx4="http://schemas.microsoft.com/office/drawing/2016/5/10/chartex" xmlns:cx5="http://schemas.microsoft.com/office/drawing/2016/5/11/chartex" xmlns:cx6="http://schemas.microsoft.com/office/drawing/2016/5/12/chartex" xmlns:cx7="http://schemas.microsoft.com/office/drawing/2016/5/13/chartex" xmlns:cx8="http://schemas.microsoft.com/office/drawing/2016/5/14/chartex" xmlns:mc="http://schemas.openxmlformats.org/markup-compatibility/2006" xmlns:aink="http://schemas.microsoft.com/office/drawing/2016/ink" xmlns:am3d="http://schemas.microsoft.com/office/drawing/2017/model3d" xmlns:o="urn:schemas-microsoft-com:office:office" xmlns:oel="http://schemas.microsoft.com/office/2019/extlst" xmlns:r="http://schemas.openxmlformats.org/officeDocument/2006/relationships" xmlns:m="http://schemas.openxmlformats.org/officeDocument/2006/math" xmlns:v="urn:schemas-microsoft-com:vml" xmlns:wp14="http://schemas.microsoft.com/office/word/2010/wordprocessingDrawing" xmlns:wp="http://schemas.openxmlformats.org/drawingml/2006/wordprocessingDrawing" xmlns:w10="urn:schemas-microsoft-com:office:word" xmlns:w="http://schemas.openxmlformats.org/wordprocessingml/2006/main" xmlns:w14="http://schemas.microsoft.com/office/word/2010/wordml" xmlns:w15="http://schemas.microsoft.com/office/word/2012/wordml" xmlns:w16cex="http://schemas.microsoft.com/office/word/2018/wordml/cex" xmlns:w16cid="http://schemas.microsoft.com/office/word/2016/wordml/cid" xmlns:w16="http://schemas.microsoft.com/office/word/2018/wordml" xmlns:w16sdtdh="http://schemas.microsoft.com/office/word/2020/wordml/sdtdatahash" xmlns:w16se="http://schemas.microsoft.com/office/word/2015/wordml/symex" xmlns:wpg="http://schemas.microsoft.com/office/word/2010/wordprocessingGroup" xmlns:wpi="http://schemas.microsoft.com/office/word/2010/wordprocessingInk" xmlns:wne="http://schemas.microsoft.com/office/word/2006/wordml" xmlns:wps="http://schemas.microsoft.com/office/word/2010/wordprocessingShape" mc:Ignorable="w14 w15 w16se w16cid w16 w16cex w16sdtdh wp14">
+<w:footnotes xmlns:wpc="http://schemas.microsoft.com/office/word/2010/wordprocessingCanvas" xmlns:cx="http://schemas.microsoft.com/office/drawing/2014/chartex" xmlns:cx1="http://schemas.microsoft.com/office/drawing/2015/9/8/chartex" xmlns:cx2="http://schemas.microsoft.com/office/drawing/2015/10/21/chartex" xmlns:cx3="http://schemas.microsoft.com/office/drawing/2016/5/9/chartex" xmlns:cx4="http://schemas.microsoft.com/office/drawing/2016/5/10/chartex" xmlns:cx5="http://schemas.microsoft.com/office/drawing/2016/5/11/chartex" xmlns:cx6="http://schemas.microsoft.com/office/drawing/2016/5/12/chartex" xmlns:cx7="http://schemas.microsoft.com/office/drawing/2016/5/13/chartex" xmlns:cx8="http://schemas.microsoft.com/office/drawing/2016/5/14/chartex" xmlns:mc="http://schemas.openxmlformats.org/markup-compatibility/2006" xmlns:aink="http://schemas.microsoft.com/office/drawing/2016/ink" xmlns:am3d="http://schemas.microsoft.com/office/drawing/2017/model3d" xmlns:o="urn:schemas-microsoft-com:office:office" xmlns:r="http://schemas.openxmlformats.org/officeDocument/2006/relationships" xmlns:m="http://schemas.openxmlformats.org/officeDocument/2006/math" xmlns:v="urn:schemas-microsoft-com:vml" xmlns:wp14="http://schemas.microsoft.com/office/word/2010/wordprocessingDrawing" xmlns:wp="http://schemas.openxmlformats.org/drawingml/2006/wordprocessingDrawing" xmlns:w10="urn:schemas-microsoft-com:office:word" xmlns:w="http://schemas.openxmlformats.org/wordprocessingml/2006/main" xmlns:w14="http://schemas.microsoft.com/office/word/2010/wordml" xmlns:w15="http://schemas.microsoft.com/office/word/2012/wordml" xmlns:w16cex="http://schemas.microsoft.com/office/word/2018/wordml/cex" xmlns:w16cid="http://schemas.microsoft.com/office/word/2016/wordml/cid" xmlns:w16="http://schemas.microsoft.com/office/word/2018/wordml" xmlns:w16sdtdh="http://schemas.microsoft.com/office/word/2020/wordml/sdtdatahash" xmlns:w16se="http://schemas.microsoft.com/office/word/2015/wordml/symex" xmlns:wpg="http://schemas.microsoft.com/office/word/2010/wordprocessingGroup" xmlns:wpi="http://schemas.microsoft.com/office/word/2010/wordprocessingInk" xmlns:wne="http://schemas.microsoft.com/office/word/2006/wordml" xmlns:wps="http://schemas.microsoft.com/office/word/2010/wordprocessingShape" mc:Ignorable="w14 w15 w16se w16cid w16 w16cex w16sdtdh wp14">
   <w:footnote w:type="separator" w:id="-1">
     <w:p>
       <w:pPr>
@@ -9019,7 +8929,7 @@
 </file>
 
 <file path=word/numbering.xml><?xml version="1.0" encoding="utf-8"?>
-<w:numbering xmlns:wpc="http://schemas.microsoft.com/office/word/2010/wordprocessingCanvas" xmlns:cx="http://schemas.microsoft.com/office/drawing/2014/chartex" xmlns:cx1="http://schemas.microsoft.com/office/drawing/2015/9/8/chartex" xmlns:cx2="http://schemas.microsoft.com/office/drawing/2015/10/21/chartex" xmlns:cx3="http://schemas.microsoft.com/office/drawing/2016/5/9/chartex" xmlns:cx4="http://schemas.microsoft.com/office/drawing/2016/5/10/chartex" xmlns:cx5="http://schemas.microsoft.com/office/drawing/2016/5/11/chartex" xmlns:cx6="http://schemas.microsoft.com/office/drawing/2016/5/12/chartex" xmlns:cx7="http://schemas.microsoft.com/office/drawing/2016/5/13/chartex" xmlns:cx8="http://schemas.microsoft.com/office/drawing/2016/5/14/chartex" xmlns:mc="http://schemas.openxmlformats.org/markup-compatibility/2006" xmlns:aink="http://schemas.microsoft.com/office/drawing/2016/ink" xmlns:am3d="http://schemas.microsoft.com/office/drawing/2017/model3d" xmlns:o="urn:schemas-microsoft-com:office:office" xmlns:oel="http://schemas.microsoft.com/office/2019/extlst" xmlns:r="http://schemas.openxmlformats.org/officeDocument/2006/relationships" xmlns:m="http://schemas.openxmlformats.org/officeDocument/2006/math" xmlns:v="urn:schemas-microsoft-com:vml" xmlns:wp14="http://schemas.microsoft.com/office/word/2010/wordprocessingDrawing" xmlns:wp="http://schemas.openxmlformats.org/drawingml/2006/wordprocessingDrawing" xmlns:w10="urn:schemas-microsoft-com:office:word" xmlns:w="http://schemas.openxmlformats.org/wordprocessingml/2006/main" xmlns:w14="http://schemas.microsoft.com/office/word/2010/wordml" xmlns:w15="http://schemas.microsoft.com/office/word/2012/wordml" xmlns:w16cex="http://schemas.microsoft.com/office/word/2018/wordml/cex" xmlns:w16cid="http://schemas.microsoft.com/office/word/2016/wordml/cid" xmlns:w16="http://schemas.microsoft.com/office/word/2018/wordml" xmlns:w16sdtdh="http://schemas.microsoft.com/office/word/2020/wordml/sdtdatahash" xmlns:w16se="http://schemas.microsoft.com/office/word/2015/wordml/symex" xmlns:wpg="http://schemas.microsoft.com/office/word/2010/wordprocessingGroup" xmlns:wpi="http://schemas.microsoft.com/office/word/2010/wordprocessingInk" xmlns:wne="http://schemas.microsoft.com/office/word/2006/wordml" xmlns:wps="http://schemas.microsoft.com/office/word/2010/wordprocessingShape" mc:Ignorable="w14 w15 w16se w16cid w16 w16cex w16sdtdh wp14">
+<w:numbering xmlns:wpc="http://schemas.microsoft.com/office/word/2010/wordprocessingCanvas" xmlns:cx="http://schemas.microsoft.com/office/drawing/2014/chartex" xmlns:cx1="http://schemas.microsoft.com/office/drawing/2015/9/8/chartex" xmlns:cx2="http://schemas.microsoft.com/office/drawing/2015/10/21/chartex" xmlns:cx3="http://schemas.microsoft.com/office/drawing/2016/5/9/chartex" xmlns:cx4="http://schemas.microsoft.com/office/drawing/2016/5/10/chartex" xmlns:cx5="http://schemas.microsoft.com/office/drawing/2016/5/11/chartex" xmlns:cx6="http://schemas.microsoft.com/office/drawing/2016/5/12/chartex" xmlns:cx7="http://schemas.microsoft.com/office/drawing/2016/5/13/chartex" xmlns:cx8="http://schemas.microsoft.com/office/drawing/2016/5/14/chartex" xmlns:mc="http://schemas.openxmlformats.org/markup-compatibility/2006" xmlns:aink="http://schemas.microsoft.com/office/drawing/2016/ink" xmlns:am3d="http://schemas.microsoft.com/office/drawing/2017/model3d" xmlns:o="urn:schemas-microsoft-com:office:office" xmlns:r="http://schemas.openxmlformats.org/officeDocument/2006/relationships" xmlns:m="http://schemas.openxmlformats.org/officeDocument/2006/math" xmlns:v="urn:schemas-microsoft-com:vml" xmlns:wp14="http://schemas.microsoft.com/office/word/2010/wordprocessingDrawing" xmlns:wp="http://schemas.openxmlformats.org/drawingml/2006/wordprocessingDrawing" xmlns:w10="urn:schemas-microsoft-com:office:word" xmlns:w="http://schemas.openxmlformats.org/wordprocessingml/2006/main" xmlns:w14="http://schemas.microsoft.com/office/word/2010/wordml" xmlns:w15="http://schemas.microsoft.com/office/word/2012/wordml" xmlns:w16cex="http://schemas.microsoft.com/office/word/2018/wordml/cex" xmlns:w16cid="http://schemas.microsoft.com/office/word/2016/wordml/cid" xmlns:w16="http://schemas.microsoft.com/office/word/2018/wordml" xmlns:w16sdtdh="http://schemas.microsoft.com/office/word/2020/wordml/sdtdatahash" xmlns:w16se="http://schemas.microsoft.com/office/word/2015/wordml/symex" xmlns:wpg="http://schemas.microsoft.com/office/word/2010/wordprocessingGroup" xmlns:wpi="http://schemas.microsoft.com/office/word/2010/wordprocessingInk" xmlns:wne="http://schemas.microsoft.com/office/word/2006/wordml" xmlns:wps="http://schemas.microsoft.com/office/word/2010/wordprocessingShape" mc:Ignorable="w14 w15 w16se w16cid w16 w16cex w16sdtdh wp14">
   <w:abstractNum w:abstractNumId="0" w15:restartNumberingAfterBreak="0">
     <w:nsid w:val="171B0FBF"/>
     <w:multiLevelType w:val="hybridMultilevel"/>
@@ -9359,13 +9269,13 @@
       </w:rPr>
     </w:lvl>
   </w:abstractNum>
-  <w:num w:numId="1" w16cid:durableId="801000519">
+  <w:num w:numId="1">
     <w:abstractNumId w:val="0"/>
   </w:num>
-  <w:num w:numId="2" w16cid:durableId="2121680580">
+  <w:num w:numId="2">
     <w:abstractNumId w:val="2"/>
   </w:num>
-  <w:num w:numId="3" w16cid:durableId="1815247391">
+  <w:num w:numId="3">
     <w:abstractNumId w:val="1"/>
   </w:num>
 </w:numbering>

</xml_diff>